<commit_message>
3 lab pgp made rep final
</commit_message>
<xml_diff>
--- a/Программирование графических процессоров/3lab/3lab.docx
+++ b/Программирование графических процессоров/3lab/3lab.docx
@@ -237,7 +237,6 @@
           <w:color w:val="000000"/>
           <w:sz w:val="28"/>
           <w:szCs w:val="28"/>
-          <w:lang w:val="en-US"/>
         </w:rPr>
       </w:pPr>
       <w:r>
@@ -257,7 +256,6 @@
           <w:color w:val="000000"/>
           <w:sz w:val="28"/>
           <w:szCs w:val="28"/>
-          <w:lang w:val="en-US"/>
         </w:rPr>
         <w:t>3</w:t>
       </w:r>
@@ -1039,7 +1037,16 @@
           <w:szCs w:val="24"/>
           <w:lang w:val="en-US"/>
         </w:rPr>
-        <w:t>k-</w:t>
+        <w:t>k</w:t>
+      </w:r>
+      <w:r>
+        <w:rPr>
+          <w:rFonts w:ascii="Times New Roman" w:eastAsia="Times New Roman" w:hAnsi="Times New Roman" w:cs="Times New Roman"/>
+          <w:color w:val="000000"/>
+          <w:sz w:val="24"/>
+          <w:szCs w:val="24"/>
+        </w:rPr>
+        <w:t>-</w:t>
       </w:r>
       <w:proofErr w:type="gramStart"/>
       <w:r>
@@ -4725,7 +4732,16 @@
           <w:szCs w:val="28"/>
         </w:rPr>
       </w:pPr>
-      <w:r>
+    </w:p>
+    <w:p>
+      <w:pPr>
+        <w:pBdr>
+          <w:top w:val="nil"/>
+          <w:left w:val="nil"/>
+          <w:bottom w:val="nil"/>
+          <w:right w:val="nil"/>
+          <w:between w:val="nil"/>
+        </w:pBdr>
         <w:rPr>
           <w:rFonts w:ascii="Times New Roman" w:eastAsia="Times New Roman" w:hAnsi="Times New Roman" w:cs="Times New Roman"/>
           <w:b/>
@@ -4733,104 +4749,462 @@
           <w:sz w:val="28"/>
           <w:szCs w:val="28"/>
         </w:rPr>
-        <w:t>Выводы</w:t>
-      </w:r>
-    </w:p>
-    <w:p>
-      <w:pPr>
-        <w:pBdr>
-          <w:top w:val="nil"/>
-          <w:left w:val="nil"/>
-          <w:bottom w:val="nil"/>
-          <w:right w:val="nil"/>
-          <w:between w:val="nil"/>
-        </w:pBdr>
-        <w:rPr>
-          <w:rFonts w:ascii="Times New Roman" w:eastAsia="Times New Roman" w:hAnsi="Times New Roman" w:cs="Times New Roman"/>
-          <w:color w:val="000000"/>
-          <w:sz w:val="24"/>
-          <w:szCs w:val="28"/>
-        </w:rPr>
-      </w:pPr>
-      <w:r>
-        <w:rPr>
-          <w:rFonts w:ascii="Times New Roman" w:eastAsia="Times New Roman" w:hAnsi="Times New Roman" w:cs="Times New Roman"/>
-          <w:color w:val="000000"/>
-          <w:sz w:val="24"/>
-          <w:szCs w:val="28"/>
-        </w:rPr>
-        <w:t xml:space="preserve">Использование технологии </w:t>
-      </w:r>
-      <w:proofErr w:type="spellStart"/>
-      <w:r>
-        <w:rPr>
-          <w:rFonts w:ascii="Times New Roman" w:eastAsia="Times New Roman" w:hAnsi="Times New Roman" w:cs="Times New Roman"/>
-          <w:color w:val="000000"/>
-          <w:sz w:val="24"/>
-          <w:szCs w:val="28"/>
-          <w:lang w:val="en-US"/>
-        </w:rPr>
-        <w:t>Cuda</w:t>
-      </w:r>
-      <w:proofErr w:type="spellEnd"/>
-      <w:r>
-        <w:rPr>
-          <w:rFonts w:ascii="Times New Roman" w:eastAsia="Times New Roman" w:hAnsi="Times New Roman" w:cs="Times New Roman"/>
-          <w:color w:val="000000"/>
-          <w:sz w:val="24"/>
-          <w:szCs w:val="28"/>
-        </w:rPr>
-        <w:t xml:space="preserve"> </w:t>
-      </w:r>
-      <w:r>
-        <w:rPr>
-          <w:rFonts w:ascii="Times New Roman" w:eastAsia="Times New Roman" w:hAnsi="Times New Roman" w:cs="Times New Roman"/>
-          <w:color w:val="000000"/>
-          <w:sz w:val="24"/>
-          <w:szCs w:val="28"/>
-        </w:rPr>
-        <w:t xml:space="preserve">позволяет существенно сократить время обработки изображений. </w:t>
-      </w:r>
-      <w:r>
-        <w:rPr>
-          <w:rFonts w:ascii="Times New Roman" w:eastAsia="Times New Roman" w:hAnsi="Times New Roman" w:cs="Times New Roman"/>
-          <w:color w:val="000000"/>
-          <w:sz w:val="24"/>
-          <w:szCs w:val="28"/>
-        </w:rPr>
-        <w:t xml:space="preserve">В качестве улучшений можно было записать картинку в текстуру, так как изображение не меняется, позволив обрабатывать задачу быстрее, так же можно подумать как можно распараллелить подсчет средних в кластерах, я долго думал, каждое мое решение требовало существенной перестройки кода и выделения дополнительных тяжелых структур, так как количество элементов кластеров меняется, можно было попробовать реализовать асинхронный массив, куда используя </w:t>
-      </w:r>
-      <w:r>
-        <w:rPr>
-          <w:rFonts w:ascii="Times New Roman" w:eastAsia="Times New Roman" w:hAnsi="Times New Roman" w:cs="Times New Roman"/>
-          <w:color w:val="000000"/>
-          <w:sz w:val="24"/>
-          <w:szCs w:val="28"/>
-          <w:lang w:val="en-US"/>
-        </w:rPr>
-        <w:t>mutex</w:t>
-      </w:r>
-      <w:r>
-        <w:rPr>
-          <w:rFonts w:ascii="Times New Roman" w:eastAsia="Times New Roman" w:hAnsi="Times New Roman" w:cs="Times New Roman"/>
-          <w:color w:val="000000"/>
-          <w:sz w:val="24"/>
-          <w:szCs w:val="28"/>
-        </w:rPr>
-        <w:t xml:space="preserve"> </w:t>
-      </w:r>
-      <w:r>
-        <w:rPr>
-          <w:rFonts w:ascii="Times New Roman" w:eastAsia="Times New Roman" w:hAnsi="Times New Roman" w:cs="Times New Roman"/>
-          <w:color w:val="000000"/>
-          <w:sz w:val="24"/>
+      </w:pPr>
+      <w:r>
+        <w:rPr>
+          <w:rFonts w:ascii="Times New Roman" w:eastAsia="Times New Roman" w:hAnsi="Times New Roman" w:cs="Times New Roman"/>
+          <w:b/>
+          <w:noProof/>
+          <w:color w:val="000000"/>
+          <w:sz w:val="28"/>
           <w:szCs w:val="28"/>
         </w:rPr>
         <w:lastRenderedPageBreak/>
-        <w:t>можно было добавлять позиции элементов каждого кластера, но для меня это показалось избыточно и слишком тяжело. Распараллеливание такое как оно есть сейчас уже дает существенный прирост в скорости над линейным.</w:t>
-      </w:r>
+        <w:drawing>
+          <wp:inline distT="0" distB="0" distL="0" distR="0">
+            <wp:extent cx="5379844" cy="4040372"/>
+            <wp:effectExtent l="0" t="0" r="0" b="0"/>
+            <wp:docPr id="1" name="Рисунок 1"/>
+            <wp:cNvGraphicFramePr>
+              <a:graphicFrameLocks xmlns:a="http://schemas.openxmlformats.org/drawingml/2006/main" noChangeAspect="1"/>
+            </wp:cNvGraphicFramePr>
+            <a:graphic xmlns:a="http://schemas.openxmlformats.org/drawingml/2006/main">
+              <a:graphicData uri="http://schemas.openxmlformats.org/drawingml/2006/picture">
+                <pic:pic xmlns:pic="http://schemas.openxmlformats.org/drawingml/2006/picture">
+                  <pic:nvPicPr>
+                    <pic:cNvPr id="1" name="photo1.jpg"/>
+                    <pic:cNvPicPr/>
+                  </pic:nvPicPr>
+                  <pic:blipFill>
+                    <a:blip r:embed="rId8">
+                      <a:extLst>
+                        <a:ext uri="{28A0092B-C50C-407E-A947-70E740481C1C}">
+                          <a14:useLocalDpi xmlns:a14="http://schemas.microsoft.com/office/drawing/2010/main" val="0"/>
+                        </a:ext>
+                      </a:extLst>
+                    </a:blip>
+                    <a:stretch>
+                      <a:fillRect/>
+                    </a:stretch>
+                  </pic:blipFill>
+                  <pic:spPr>
+                    <a:xfrm>
+                      <a:off x="0" y="0"/>
+                      <a:ext cx="5406069" cy="4060067"/>
+                    </a:xfrm>
+                    <a:prstGeom prst="rect">
+                      <a:avLst/>
+                    </a:prstGeom>
+                  </pic:spPr>
+                </pic:pic>
+              </a:graphicData>
+            </a:graphic>
+          </wp:inline>
+        </w:drawing>
+      </w:r>
+    </w:p>
+    <w:p>
+      <w:pPr>
+        <w:pBdr>
+          <w:top w:val="nil"/>
+          <w:left w:val="nil"/>
+          <w:bottom w:val="nil"/>
+          <w:right w:val="nil"/>
+          <w:between w:val="nil"/>
+        </w:pBdr>
+        <w:rPr>
+          <w:rFonts w:ascii="Times New Roman" w:eastAsia="Times New Roman" w:hAnsi="Times New Roman" w:cs="Times New Roman"/>
+          <w:b/>
+          <w:color w:val="000000"/>
+          <w:sz w:val="28"/>
+          <w:szCs w:val="28"/>
+        </w:rPr>
+      </w:pPr>
       <w:bookmarkStart w:id="0" w:name="_GoBack"/>
       <w:bookmarkEnd w:id="0"/>
+    </w:p>
+    <w:p>
+      <w:pPr>
+        <w:pBdr>
+          <w:top w:val="nil"/>
+          <w:left w:val="nil"/>
+          <w:bottom w:val="nil"/>
+          <w:right w:val="nil"/>
+          <w:between w:val="nil"/>
+        </w:pBdr>
+        <w:rPr>
+          <w:rFonts w:ascii="Times New Roman" w:eastAsia="Times New Roman" w:hAnsi="Times New Roman" w:cs="Times New Roman"/>
+          <w:b/>
+          <w:color w:val="000000"/>
+          <w:sz w:val="28"/>
+          <w:szCs w:val="28"/>
+        </w:rPr>
+      </w:pPr>
+      <w:r>
+        <w:rPr>
+          <w:rFonts w:ascii="Times New Roman" w:eastAsia="Times New Roman" w:hAnsi="Times New Roman" w:cs="Times New Roman"/>
+          <w:b/>
+          <w:noProof/>
+          <w:color w:val="000000"/>
+          <w:sz w:val="28"/>
+          <w:szCs w:val="28"/>
+        </w:rPr>
+        <w:drawing>
+          <wp:inline distT="0" distB="0" distL="0" distR="0">
+            <wp:extent cx="5387106" cy="4029739"/>
+            <wp:effectExtent l="0" t="0" r="0" b="0"/>
+            <wp:docPr id="2" name="Рисунок 2"/>
+            <wp:cNvGraphicFramePr>
+              <a:graphicFrameLocks xmlns:a="http://schemas.openxmlformats.org/drawingml/2006/main" noChangeAspect="1"/>
+            </wp:cNvGraphicFramePr>
+            <a:graphic xmlns:a="http://schemas.openxmlformats.org/drawingml/2006/main">
+              <a:graphicData uri="http://schemas.openxmlformats.org/drawingml/2006/picture">
+                <pic:pic xmlns:pic="http://schemas.openxmlformats.org/drawingml/2006/picture">
+                  <pic:nvPicPr>
+                    <pic:cNvPr id="2" name="res1.jpg"/>
+                    <pic:cNvPicPr/>
+                  </pic:nvPicPr>
+                  <pic:blipFill>
+                    <a:blip r:embed="rId9">
+                      <a:extLst>
+                        <a:ext uri="{28A0092B-C50C-407E-A947-70E740481C1C}">
+                          <a14:useLocalDpi xmlns:a14="http://schemas.microsoft.com/office/drawing/2010/main" val="0"/>
+                        </a:ext>
+                      </a:extLst>
+                    </a:blip>
+                    <a:stretch>
+                      <a:fillRect/>
+                    </a:stretch>
+                  </pic:blipFill>
+                  <pic:spPr>
+                    <a:xfrm>
+                      <a:off x="0" y="0"/>
+                      <a:ext cx="5406641" cy="4044352"/>
+                    </a:xfrm>
+                    <a:prstGeom prst="rect">
+                      <a:avLst/>
+                    </a:prstGeom>
+                  </pic:spPr>
+                </pic:pic>
+              </a:graphicData>
+            </a:graphic>
+          </wp:inline>
+        </w:drawing>
+      </w:r>
+    </w:p>
+    <w:p>
+      <w:pPr>
+        <w:pBdr>
+          <w:top w:val="nil"/>
+          <w:left w:val="nil"/>
+          <w:bottom w:val="nil"/>
+          <w:right w:val="nil"/>
+          <w:between w:val="nil"/>
+        </w:pBdr>
+        <w:rPr>
+          <w:rFonts w:ascii="Times New Roman" w:eastAsia="Times New Roman" w:hAnsi="Times New Roman" w:cs="Times New Roman"/>
+          <w:b/>
+          <w:color w:val="000000"/>
+          <w:sz w:val="28"/>
+          <w:szCs w:val="28"/>
+        </w:rPr>
+      </w:pPr>
+    </w:p>
+    <w:p>
+      <w:pPr>
+        <w:pBdr>
+          <w:top w:val="nil"/>
+          <w:left w:val="nil"/>
+          <w:bottom w:val="nil"/>
+          <w:right w:val="nil"/>
+          <w:between w:val="nil"/>
+        </w:pBdr>
+        <w:rPr>
+          <w:rFonts w:ascii="Times New Roman" w:eastAsia="Times New Roman" w:hAnsi="Times New Roman" w:cs="Times New Roman"/>
+          <w:b/>
+          <w:color w:val="000000"/>
+          <w:sz w:val="28"/>
+          <w:szCs w:val="28"/>
+        </w:rPr>
+      </w:pPr>
+      <w:r>
+        <w:rPr>
+          <w:rFonts w:ascii="Times New Roman" w:eastAsia="Times New Roman" w:hAnsi="Times New Roman" w:cs="Times New Roman"/>
+          <w:b/>
+          <w:noProof/>
+          <w:color w:val="000000"/>
+          <w:sz w:val="28"/>
+          <w:szCs w:val="28"/>
+        </w:rPr>
+        <w:lastRenderedPageBreak/>
+        <w:drawing>
+          <wp:inline distT="0" distB="0" distL="0" distR="0">
+            <wp:extent cx="4210493" cy="4210493"/>
+            <wp:effectExtent l="0" t="0" r="0" b="0"/>
+            <wp:docPr id="3" name="Рисунок 3"/>
+            <wp:cNvGraphicFramePr>
+              <a:graphicFrameLocks xmlns:a="http://schemas.openxmlformats.org/drawingml/2006/main" noChangeAspect="1"/>
+            </wp:cNvGraphicFramePr>
+            <a:graphic xmlns:a="http://schemas.openxmlformats.org/drawingml/2006/main">
+              <a:graphicData uri="http://schemas.openxmlformats.org/drawingml/2006/picture">
+                <pic:pic xmlns:pic="http://schemas.openxmlformats.org/drawingml/2006/picture">
+                  <pic:nvPicPr>
+                    <pic:cNvPr id="3" name="photo2.jpg"/>
+                    <pic:cNvPicPr/>
+                  </pic:nvPicPr>
+                  <pic:blipFill>
+                    <a:blip r:embed="rId10">
+                      <a:extLst>
+                        <a:ext uri="{28A0092B-C50C-407E-A947-70E740481C1C}">
+                          <a14:useLocalDpi xmlns:a14="http://schemas.microsoft.com/office/drawing/2010/main" val="0"/>
+                        </a:ext>
+                      </a:extLst>
+                    </a:blip>
+                    <a:stretch>
+                      <a:fillRect/>
+                    </a:stretch>
+                  </pic:blipFill>
+                  <pic:spPr>
+                    <a:xfrm>
+                      <a:off x="0" y="0"/>
+                      <a:ext cx="4218520" cy="4218520"/>
+                    </a:xfrm>
+                    <a:prstGeom prst="rect">
+                      <a:avLst/>
+                    </a:prstGeom>
+                  </pic:spPr>
+                </pic:pic>
+              </a:graphicData>
+            </a:graphic>
+          </wp:inline>
+        </w:drawing>
+      </w:r>
+    </w:p>
+    <w:p>
+      <w:pPr>
+        <w:pBdr>
+          <w:top w:val="nil"/>
+          <w:left w:val="nil"/>
+          <w:bottom w:val="nil"/>
+          <w:right w:val="nil"/>
+          <w:between w:val="nil"/>
+        </w:pBdr>
+        <w:rPr>
+          <w:rFonts w:ascii="Times New Roman" w:eastAsia="Times New Roman" w:hAnsi="Times New Roman" w:cs="Times New Roman"/>
+          <w:b/>
+          <w:color w:val="000000"/>
+          <w:sz w:val="28"/>
+          <w:szCs w:val="28"/>
+        </w:rPr>
+      </w:pPr>
+    </w:p>
+    <w:p>
+      <w:pPr>
+        <w:pBdr>
+          <w:top w:val="nil"/>
+          <w:left w:val="nil"/>
+          <w:bottom w:val="nil"/>
+          <w:right w:val="nil"/>
+          <w:between w:val="nil"/>
+        </w:pBdr>
+        <w:rPr>
+          <w:rFonts w:ascii="Times New Roman" w:eastAsia="Times New Roman" w:hAnsi="Times New Roman" w:cs="Times New Roman"/>
+          <w:b/>
+          <w:color w:val="000000"/>
+          <w:sz w:val="28"/>
+          <w:szCs w:val="28"/>
+        </w:rPr>
+      </w:pPr>
+      <w:r>
+        <w:rPr>
+          <w:rFonts w:ascii="Times New Roman" w:eastAsia="Times New Roman" w:hAnsi="Times New Roman" w:cs="Times New Roman"/>
+          <w:b/>
+          <w:noProof/>
+          <w:color w:val="000000"/>
+          <w:sz w:val="28"/>
+          <w:szCs w:val="28"/>
+        </w:rPr>
+        <w:drawing>
+          <wp:inline distT="0" distB="0" distL="0" distR="0">
+            <wp:extent cx="4231758" cy="4231758"/>
+            <wp:effectExtent l="0" t="0" r="0" b="0"/>
+            <wp:docPr id="4" name="Рисунок 4"/>
+            <wp:cNvGraphicFramePr>
+              <a:graphicFrameLocks xmlns:a="http://schemas.openxmlformats.org/drawingml/2006/main" noChangeAspect="1"/>
+            </wp:cNvGraphicFramePr>
+            <a:graphic xmlns:a="http://schemas.openxmlformats.org/drawingml/2006/main">
+              <a:graphicData uri="http://schemas.openxmlformats.org/drawingml/2006/picture">
+                <pic:pic xmlns:pic="http://schemas.openxmlformats.org/drawingml/2006/picture">
+                  <pic:nvPicPr>
+                    <pic:cNvPr id="4" name="res2.jpg"/>
+                    <pic:cNvPicPr/>
+                  </pic:nvPicPr>
+                  <pic:blipFill>
+                    <a:blip r:embed="rId11">
+                      <a:extLst>
+                        <a:ext uri="{28A0092B-C50C-407E-A947-70E740481C1C}">
+                          <a14:useLocalDpi xmlns:a14="http://schemas.microsoft.com/office/drawing/2010/main" val="0"/>
+                        </a:ext>
+                      </a:extLst>
+                    </a:blip>
+                    <a:stretch>
+                      <a:fillRect/>
+                    </a:stretch>
+                  </pic:blipFill>
+                  <pic:spPr>
+                    <a:xfrm>
+                      <a:off x="0" y="0"/>
+                      <a:ext cx="4248983" cy="4248983"/>
+                    </a:xfrm>
+                    <a:prstGeom prst="rect">
+                      <a:avLst/>
+                    </a:prstGeom>
+                  </pic:spPr>
+                </pic:pic>
+              </a:graphicData>
+            </a:graphic>
+          </wp:inline>
+        </w:drawing>
+      </w:r>
+    </w:p>
+    <w:p>
+      <w:pPr>
+        <w:pBdr>
+          <w:top w:val="nil"/>
+          <w:left w:val="nil"/>
+          <w:bottom w:val="nil"/>
+          <w:right w:val="nil"/>
+          <w:between w:val="nil"/>
+        </w:pBdr>
+        <w:rPr>
+          <w:rFonts w:ascii="Times New Roman" w:eastAsia="Times New Roman" w:hAnsi="Times New Roman" w:cs="Times New Roman"/>
+          <w:b/>
+          <w:color w:val="000000"/>
+          <w:sz w:val="28"/>
+          <w:szCs w:val="28"/>
+        </w:rPr>
+      </w:pPr>
+    </w:p>
+    <w:p>
+      <w:pPr>
+        <w:pBdr>
+          <w:top w:val="nil"/>
+          <w:left w:val="nil"/>
+          <w:bottom w:val="nil"/>
+          <w:right w:val="nil"/>
+          <w:between w:val="nil"/>
+        </w:pBdr>
+        <w:rPr>
+          <w:rFonts w:ascii="Times New Roman" w:eastAsia="Times New Roman" w:hAnsi="Times New Roman" w:cs="Times New Roman"/>
+          <w:b/>
+          <w:color w:val="000000"/>
+          <w:sz w:val="28"/>
+          <w:szCs w:val="28"/>
+        </w:rPr>
+      </w:pPr>
+      <w:r>
+        <w:rPr>
+          <w:rFonts w:ascii="Times New Roman" w:eastAsia="Times New Roman" w:hAnsi="Times New Roman" w:cs="Times New Roman"/>
+          <w:b/>
+          <w:color w:val="000000"/>
+          <w:sz w:val="28"/>
+          <w:szCs w:val="28"/>
+        </w:rPr>
+        <w:t>Выводы</w:t>
+      </w:r>
+    </w:p>
+    <w:p>
+      <w:pPr>
+        <w:pBdr>
+          <w:top w:val="nil"/>
+          <w:left w:val="nil"/>
+          <w:bottom w:val="nil"/>
+          <w:right w:val="nil"/>
+          <w:between w:val="nil"/>
+        </w:pBdr>
+        <w:rPr>
+          <w:rFonts w:ascii="Times New Roman" w:eastAsia="Times New Roman" w:hAnsi="Times New Roman" w:cs="Times New Roman"/>
+          <w:color w:val="000000"/>
+          <w:sz w:val="24"/>
+          <w:szCs w:val="28"/>
+        </w:rPr>
+      </w:pPr>
+      <w:r>
+        <w:rPr>
+          <w:rFonts w:ascii="Times New Roman" w:eastAsia="Times New Roman" w:hAnsi="Times New Roman" w:cs="Times New Roman"/>
+          <w:color w:val="000000"/>
+          <w:sz w:val="24"/>
+          <w:szCs w:val="28"/>
+        </w:rPr>
+        <w:t xml:space="preserve">Использование технологии </w:t>
+      </w:r>
+      <w:proofErr w:type="spellStart"/>
+      <w:r>
+        <w:rPr>
+          <w:rFonts w:ascii="Times New Roman" w:eastAsia="Times New Roman" w:hAnsi="Times New Roman" w:cs="Times New Roman"/>
+          <w:color w:val="000000"/>
+          <w:sz w:val="24"/>
+          <w:szCs w:val="28"/>
+          <w:lang w:val="en-US"/>
+        </w:rPr>
+        <w:t>Cuda</w:t>
+      </w:r>
+      <w:proofErr w:type="spellEnd"/>
+      <w:r>
+        <w:rPr>
+          <w:rFonts w:ascii="Times New Roman" w:eastAsia="Times New Roman" w:hAnsi="Times New Roman" w:cs="Times New Roman"/>
+          <w:color w:val="000000"/>
+          <w:sz w:val="24"/>
+          <w:szCs w:val="28"/>
+        </w:rPr>
+        <w:t xml:space="preserve"> </w:t>
+      </w:r>
+      <w:r>
+        <w:rPr>
+          <w:rFonts w:ascii="Times New Roman" w:eastAsia="Times New Roman" w:hAnsi="Times New Roman" w:cs="Times New Roman"/>
+          <w:color w:val="000000"/>
+          <w:sz w:val="24"/>
+          <w:szCs w:val="28"/>
+        </w:rPr>
+        <w:t xml:space="preserve">позволяет существенно сократить время обработки изображений. </w:t>
+      </w:r>
+      <w:r>
+        <w:rPr>
+          <w:rFonts w:ascii="Times New Roman" w:eastAsia="Times New Roman" w:hAnsi="Times New Roman" w:cs="Times New Roman"/>
+          <w:color w:val="000000"/>
+          <w:sz w:val="24"/>
+          <w:szCs w:val="28"/>
+        </w:rPr>
+        <w:t xml:space="preserve">В качестве улучшений можно было записать картинку в текстуру, так как изображение не меняется, позволив обрабатывать задачу быстрее, так же можно подумать как можно распараллелить подсчет средних в кластерах, я долго думал, каждое мое решение требовало существенной перестройки кода и выделения дополнительных тяжелых структур, так как количество элементов кластеров меняется, можно было попробовать реализовать асинхронный массив, куда используя </w:t>
+      </w:r>
+      <w:r>
+        <w:rPr>
+          <w:rFonts w:ascii="Times New Roman" w:eastAsia="Times New Roman" w:hAnsi="Times New Roman" w:cs="Times New Roman"/>
+          <w:color w:val="000000"/>
+          <w:sz w:val="24"/>
+          <w:szCs w:val="28"/>
+          <w:lang w:val="en-US"/>
+        </w:rPr>
+        <w:t>mutex</w:t>
+      </w:r>
+      <w:r>
+        <w:rPr>
+          <w:rFonts w:ascii="Times New Roman" w:eastAsia="Times New Roman" w:hAnsi="Times New Roman" w:cs="Times New Roman"/>
+          <w:color w:val="000000"/>
+          <w:sz w:val="24"/>
+          <w:szCs w:val="28"/>
+        </w:rPr>
+        <w:t xml:space="preserve"> </w:t>
+      </w:r>
+      <w:r>
+        <w:rPr>
+          <w:rFonts w:ascii="Times New Roman" w:eastAsia="Times New Roman" w:hAnsi="Times New Roman" w:cs="Times New Roman"/>
+          <w:color w:val="000000"/>
+          <w:sz w:val="24"/>
+          <w:szCs w:val="28"/>
+        </w:rPr>
+        <w:t>можно было добавлять позиции элементов каждого кластера, но для меня это показалось избыточно и слишком тяжело. Распараллеливание такое как оно есть сейчас уже дает существенный прирост в скорости над линейным.</w:t>
+      </w:r>
     </w:p>
     <w:sectPr>
       <w:pgSz w:w="11909" w:h="16834"/>

</xml_diff>